<commit_message>
Upgrade all member data
更新大家提供的資料
</commit_message>
<xml_diff>
--- a/第二組專題彙總表8-9交.docx
+++ b/第二組專題彙總表8-9交.docx
@@ -33,7 +33,19 @@
         <w:rPr>
           <w:rFonts w:ascii="微軟正黑體" w:eastAsia="微軟正黑體" w:hAnsi="微軟正黑體" w:cs="微軟正黑體"/>
         </w:rPr>
-        <w:t>第一組</w:t>
+        <w:t>第</w:t>
+      </w:r>
+      <w:r>
+        <w:rPr>
+          <w:rFonts w:ascii="微軟正黑體" w:eastAsia="微軟正黑體" w:hAnsi="微軟正黑體" w:cs="微軟正黑體" w:hint="eastAsia"/>
+        </w:rPr>
+        <w:t>二</w:t>
+      </w:r>
+      <w:r>
+        <w:rPr>
+          <w:rFonts w:ascii="微軟正黑體" w:eastAsia="微軟正黑體" w:hAnsi="微軟正黑體" w:cs="微軟正黑體"/>
+        </w:rPr>
+        <w:t>組</w:t>
       </w:r>
     </w:p>
     <w:tbl>
@@ -678,7 +690,7 @@
             <w:pPr>
               <w:spacing w:line="276" w:lineRule="auto"/>
               <w:rPr>
-                <w:rFonts w:ascii="微軟正黑體" w:eastAsia="微軟正黑體" w:hAnsi="微軟正黑體" w:cs="微軟正黑體"/>
+                <w:rFonts w:ascii="微軟正黑體" w:eastAsia="微軟正黑體" w:hAnsi="微軟正黑體" w:cs="微軟正黑體" w:hint="eastAsia"/>
               </w:rPr>
             </w:pPr>
             <w:r>
@@ -687,6 +699,151 @@
               </w:rPr>
               <w:t xml:space="preserve">2. </w:t>
             </w:r>
+            <w:r>
+              <w:rPr>
+                <w:rFonts w:ascii="微軟正黑體" w:eastAsia="微軟正黑體" w:hAnsi="微軟正黑體" w:cs="微軟正黑體" w:hint="eastAsia"/>
+              </w:rPr>
+              <w:t>智慧照明系統</w:t>
+            </w:r>
+            <w:r>
+              <w:rPr>
+                <w:rFonts w:ascii="微軟正黑體" w:eastAsia="微軟正黑體" w:hAnsi="微軟正黑體" w:cs="微軟正黑體" w:hint="eastAsia"/>
+              </w:rPr>
+              <w:t xml:space="preserve"> </w:t>
+            </w:r>
+            <w:r>
+              <w:rPr>
+                <w:rFonts w:ascii="微軟正黑體" w:eastAsia="微軟正黑體" w:hAnsi="微軟正黑體" w:cs="微軟正黑體" w:hint="eastAsia"/>
+              </w:rPr>
+              <w:t>(孫德全)</w:t>
+            </w:r>
+          </w:p>
+          <w:p>
+            <w:pPr>
+              <w:spacing w:line="276" w:lineRule="auto"/>
+              <w:rPr>
+                <w:rFonts w:ascii="微軟正黑體" w:eastAsia="微軟正黑體" w:hAnsi="微軟正黑體" w:cs="微軟正黑體" w:hint="eastAsia"/>
+              </w:rPr>
+            </w:pPr>
+            <w:r>
+              <w:rPr>
+                <w:rFonts w:ascii="微軟正黑體" w:eastAsia="微軟正黑體" w:hAnsi="微軟正黑體" w:cs="微軟正黑體" w:hint="eastAsia"/>
+              </w:rPr>
+              <w:t>本系統</w:t>
+            </w:r>
+            <w:proofErr w:type="gramStart"/>
+            <w:r>
+              <w:rPr>
+                <w:rFonts w:ascii="微軟正黑體" w:eastAsia="微軟正黑體" w:hAnsi="微軟正黑體" w:cs="微軟正黑體" w:hint="eastAsia"/>
+              </w:rPr>
+              <w:t>以光敏電阻</w:t>
+            </w:r>
+            <w:proofErr w:type="gramEnd"/>
+            <w:r>
+              <w:rPr>
+                <w:rFonts w:ascii="微軟正黑體" w:eastAsia="微軟正黑體" w:hAnsi="微軟正黑體" w:cs="微軟正黑體" w:hint="eastAsia"/>
+              </w:rPr>
+              <w:t>感測模組透過GPIO通道與Raspberry Pi 4相連接，偵測環境亮度來達到控制Red LED燈的效果。光強度降低時電阻提升，光強度低於</w:t>
+            </w:r>
+            <w:proofErr w:type="gramStart"/>
+            <w:r>
+              <w:rPr>
+                <w:rFonts w:ascii="微軟正黑體" w:eastAsia="微軟正黑體" w:hAnsi="微軟正黑體" w:cs="微軟正黑體" w:hint="eastAsia"/>
+              </w:rPr>
+              <w:t>閾</w:t>
+            </w:r>
+            <w:proofErr w:type="gramEnd"/>
+            <w:r>
+              <w:rPr>
+                <w:rFonts w:ascii="微軟正黑體" w:eastAsia="微軟正黑體" w:hAnsi="微軟正黑體" w:cs="微軟正黑體" w:hint="eastAsia"/>
+              </w:rPr>
+              <w:t>值時DO端輸出高電平，Red LED燈亮；</w:t>
+            </w:r>
+            <w:proofErr w:type="gramStart"/>
+            <w:r>
+              <w:rPr>
+                <w:rFonts w:ascii="微軟正黑體" w:eastAsia="微軟正黑體" w:hAnsi="微軟正黑體" w:cs="微軟正黑體" w:hint="eastAsia"/>
+              </w:rPr>
+              <w:t>反之，</w:t>
+            </w:r>
+            <w:proofErr w:type="gramEnd"/>
+            <w:r>
+              <w:rPr>
+                <w:rFonts w:ascii="微軟正黑體" w:eastAsia="微軟正黑體" w:hAnsi="微軟正黑體" w:cs="微軟正黑體" w:hint="eastAsia"/>
+              </w:rPr>
+              <w:t>光強度增加時電阻降低，光強度超過</w:t>
+            </w:r>
+            <w:proofErr w:type="gramStart"/>
+            <w:r>
+              <w:rPr>
+                <w:rFonts w:ascii="微軟正黑體" w:eastAsia="微軟正黑體" w:hAnsi="微軟正黑體" w:cs="微軟正黑體" w:hint="eastAsia"/>
+              </w:rPr>
+              <w:t>閾</w:t>
+            </w:r>
+            <w:proofErr w:type="gramEnd"/>
+            <w:r>
+              <w:rPr>
+                <w:rFonts w:ascii="微軟正黑體" w:eastAsia="微軟正黑體" w:hAnsi="微軟正黑體" w:cs="微軟正黑體" w:hint="eastAsia"/>
+              </w:rPr>
+              <w:t>值時DO端輸出低電平。透過此裝置來達到自動化照明系統</w:t>
+            </w:r>
+          </w:p>
+          <w:p>
+            <w:pPr>
+              <w:spacing w:line="276" w:lineRule="auto"/>
+              <w:rPr>
+                <w:rFonts w:ascii="微軟正黑體" w:eastAsia="微軟正黑體" w:hAnsi="微軟正黑體" w:cs="微軟正黑體" w:hint="eastAsia"/>
+              </w:rPr>
+            </w:pPr>
+            <w:r>
+              <w:rPr>
+                <w:rFonts w:ascii="微軟正黑體" w:eastAsia="微軟正黑體" w:hAnsi="微軟正黑體" w:cs="微軟正黑體" w:hint="eastAsia"/>
+              </w:rPr>
+              <w:lastRenderedPageBreak/>
+              <w:t xml:space="preserve">驅動程式: </w:t>
+            </w:r>
+            <w:proofErr w:type="gramStart"/>
+            <w:r>
+              <w:rPr>
+                <w:rFonts w:ascii="微軟正黑體" w:eastAsia="微軟正黑體" w:hAnsi="微軟正黑體" w:cs="微軟正黑體" w:hint="eastAsia"/>
+              </w:rPr>
+              <w:t>光敏電阻</w:t>
+            </w:r>
+            <w:proofErr w:type="gramEnd"/>
+            <w:r>
+              <w:rPr>
+                <w:rFonts w:ascii="微軟正黑體" w:eastAsia="微軟正黑體" w:hAnsi="微軟正黑體" w:cs="微軟正黑體" w:hint="eastAsia"/>
+              </w:rPr>
+              <w:t>感測模組驅動程式</w:t>
+            </w:r>
+          </w:p>
+          <w:p>
+            <w:pPr>
+              <w:spacing w:line="276" w:lineRule="auto"/>
+              <w:rPr>
+                <w:rFonts w:ascii="微軟正黑體" w:eastAsia="微軟正黑體" w:hAnsi="微軟正黑體" w:cs="微軟正黑體"/>
+              </w:rPr>
+            </w:pPr>
+            <w:r>
+              <w:rPr>
+                <w:rFonts w:ascii="微軟正黑體" w:eastAsia="微軟正黑體" w:hAnsi="微軟正黑體" w:cs="微軟正黑體" w:hint="eastAsia"/>
+              </w:rPr>
+              <w:t xml:space="preserve">主程式功能: </w:t>
+            </w:r>
+            <w:proofErr w:type="gramStart"/>
+            <w:r>
+              <w:rPr>
+                <w:rFonts w:ascii="微軟正黑體" w:eastAsia="微軟正黑體" w:hAnsi="微軟正黑體" w:cs="微軟正黑體" w:hint="eastAsia"/>
+              </w:rPr>
+              <w:t>光敏電阻</w:t>
+            </w:r>
+            <w:proofErr w:type="gramEnd"/>
+            <w:r>
+              <w:rPr>
+                <w:rFonts w:ascii="微軟正黑體" w:eastAsia="微軟正黑體" w:hAnsi="微軟正黑體" w:cs="微軟正黑體" w:hint="eastAsia"/>
+              </w:rPr>
+              <w:t>感測模組判斷光強度後控制Red LED</w:t>
+            </w:r>
           </w:p>
           <w:p>
             <w:pPr>
@@ -715,6 +872,64 @@
               </w:rPr>
               <w:t xml:space="preserve"> </w:t>
             </w:r>
+            <w:r>
+              <w:rPr>
+                <w:rFonts w:ascii="微軟正黑體" w:eastAsia="微軟正黑體" w:hAnsi="微軟正黑體" w:cs="微軟正黑體" w:hint="eastAsia"/>
+              </w:rPr>
+              <w:t>安全監控</w:t>
+            </w:r>
+            <w:r>
+              <w:rPr>
+                <w:rFonts w:ascii="微軟正黑體" w:eastAsia="微軟正黑體" w:hAnsi="微軟正黑體" w:cs="微軟正黑體" w:hint="eastAsia"/>
+              </w:rPr>
+              <w:t xml:space="preserve"> </w:t>
+            </w:r>
+            <w:r>
+              <w:rPr>
+                <w:rFonts w:ascii="微軟正黑體" w:eastAsia="微軟正黑體" w:hAnsi="微軟正黑體" w:cs="微軟正黑體" w:hint="eastAsia"/>
+              </w:rPr>
+              <w:t>(</w:t>
+            </w:r>
+            <w:r>
+              <w:rPr>
+                <w:rFonts w:ascii="微軟正黑體" w:eastAsia="微軟正黑體" w:hAnsi="微軟正黑體" w:cs="微軟正黑體" w:hint="eastAsia"/>
+              </w:rPr>
+              <w:t>陳翰緯</w:t>
+            </w:r>
+            <w:r>
+              <w:rPr>
+                <w:rFonts w:ascii="微軟正黑體" w:eastAsia="微軟正黑體" w:hAnsi="微軟正黑體" w:cs="微軟正黑體" w:hint="eastAsia"/>
+              </w:rPr>
+              <w:t>)</w:t>
+            </w:r>
+          </w:p>
+          <w:p>
+            <w:pPr>
+              <w:spacing w:line="276" w:lineRule="auto"/>
+              <w:rPr>
+                <w:rFonts w:ascii="微軟正黑體" w:eastAsia="微軟正黑體" w:hAnsi="微軟正黑體" w:cs="微軟正黑體"/>
+              </w:rPr>
+            </w:pPr>
+            <w:r>
+              <w:rPr>
+                <w:rFonts w:ascii="微軟正黑體" w:eastAsia="微軟正黑體" w:hAnsi="微軟正黑體" w:cs="微軟正黑體" w:hint="eastAsia"/>
+              </w:rPr>
+              <w:t>當住戶啟動監控系統時，紅外線感測器HC-SR501會立即開始運作。在正常情況下，</w:t>
+            </w:r>
+            <w:proofErr w:type="gramStart"/>
+            <w:r>
+              <w:rPr>
+                <w:rFonts w:ascii="微軟正黑體" w:eastAsia="微軟正黑體" w:hAnsi="微軟正黑體" w:cs="微軟正黑體" w:hint="eastAsia"/>
+              </w:rPr>
+              <w:t>該感測</w:t>
+            </w:r>
+            <w:proofErr w:type="gramEnd"/>
+            <w:r>
+              <w:rPr>
+                <w:rFonts w:ascii="微軟正黑體" w:eastAsia="微軟正黑體" w:hAnsi="微軟正黑體" w:cs="微軟正黑體" w:hint="eastAsia"/>
+              </w:rPr>
+              <w:t>器輸出低電位信號，但一旦有人進入監控區域，感測器便能偵測到人體發出的紅外線輻射，並將高電位信號傳送給系統開發板。隨後，開發板會啟動相機進行錄影。這套監控系統不僅能夠迅速提醒住戶入侵事件，還能有效地嚇阻潛在的闖入者，同時提供實時影像錄製，以便事後進行分析和作為法律證據，確保用戶的財產和安全得到充分保護。</w:t>
+            </w:r>
           </w:p>
           <w:p>
             <w:pPr>
@@ -743,34 +958,240 @@
               </w:rPr>
               <w:t xml:space="preserve"> </w:t>
             </w:r>
-          </w:p>
-          <w:p>
-            <w:pPr>
-              <w:spacing w:line="276" w:lineRule="auto"/>
-              <w:rPr>
-                <w:rFonts w:ascii="微軟正黑體" w:eastAsia="微軟正黑體" w:hAnsi="微軟正黑體" w:cs="微軟正黑體"/>
-              </w:rPr>
-            </w:pPr>
-          </w:p>
-          <w:p>
-            <w:pPr>
-              <w:spacing w:line="276" w:lineRule="auto"/>
-              <w:rPr>
-                <w:rFonts w:ascii="微軟正黑體" w:eastAsia="微軟正黑體" w:hAnsi="微軟正黑體" w:cs="微軟正黑體"/>
-              </w:rPr>
-            </w:pPr>
-            <w:r>
-              <w:rPr>
-                <w:rFonts w:ascii="微軟正黑體" w:eastAsia="微軟正黑體" w:hAnsi="微軟正黑體" w:cs="微軟正黑體"/>
+            <w:r>
+              <w:rPr>
+                <w:rFonts w:ascii="微軟正黑體" w:eastAsia="微軟正黑體" w:hAnsi="微軟正黑體" w:cs="微軟正黑體" w:hint="eastAsia"/>
+              </w:rPr>
+              <w:t>智慧冰箱系統</w:t>
+            </w:r>
+            <w:r>
+              <w:rPr>
+                <w:rFonts w:ascii="微軟正黑體" w:eastAsia="微軟正黑體" w:hAnsi="微軟正黑體" w:cs="微軟正黑體" w:hint="eastAsia"/>
+              </w:rPr>
+              <w:t xml:space="preserve"> (詹家瑋)</w:t>
+            </w:r>
+          </w:p>
+          <w:p>
+            <w:pPr>
+              <w:spacing w:line="276" w:lineRule="auto"/>
+              <w:rPr>
+                <w:rFonts w:ascii="微軟正黑體" w:eastAsia="微軟正黑體" w:hAnsi="微軟正黑體" w:cs="微軟正黑體"/>
+              </w:rPr>
+            </w:pPr>
+            <w:r>
+              <w:rPr>
+                <w:rFonts w:ascii="微軟正黑體" w:eastAsia="微軟正黑體" w:hAnsi="微軟正黑體" w:cs="微軟正黑體" w:hint="eastAsia"/>
+              </w:rPr>
+              <w:t>使用PN532 NFC/RFID模組來讀取貼在各類食物外盒的標籤資訊。模組初始後，冰箱門的開啟能觸發啟動感測器，開始讀取標籤資訊，由於標籤的UID係唯一，若為新的UID則新增至資料庫，若為已存在的UID在經確認後可刪除此一物品項目，關閉冰箱門則使感測器進入閒置狀況，並可藉此提醒使用者冰箱門是否正常關閉；經由NFC/RFID模組維護的資料庫，經由排程程式定期執行之後，提供使用者冰箱內物品是否已過期之提醒，或是食物的採購建議等報表，以避免吃到不新鮮食物，進而節省食物的浪費，為地球盡一份心力。</w:t>
+            </w:r>
+          </w:p>
+          <w:p>
+            <w:pPr>
+              <w:spacing w:line="276" w:lineRule="auto"/>
+              <w:rPr>
+                <w:rFonts w:ascii="微軟正黑體" w:eastAsia="微軟正黑體" w:hAnsi="微軟正黑體" w:cs="微軟正黑體"/>
+              </w:rPr>
+            </w:pPr>
+          </w:p>
+          <w:p>
+            <w:pPr>
+              <w:spacing w:line="276" w:lineRule="auto"/>
+              <w:rPr>
+                <w:rFonts w:ascii="微軟正黑體" w:eastAsia="微軟正黑體" w:hAnsi="微軟正黑體" w:cs="微軟正黑體"/>
+              </w:rPr>
+            </w:pPr>
+            <w:r>
+              <w:rPr>
+                <w:rFonts w:ascii="微軟正黑體" w:eastAsia="微軟正黑體" w:hAnsi="微軟正黑體" w:cs="微軟正黑體" w:hint="eastAsia"/>
+              </w:rPr>
+              <w:t>5. 瓦斯警報系統</w:t>
+            </w:r>
+            <w:r>
+              <w:rPr>
+                <w:rFonts w:ascii="微軟正黑體" w:eastAsia="微軟正黑體" w:hAnsi="微軟正黑體" w:cs="微軟正黑體" w:hint="eastAsia"/>
+              </w:rPr>
+              <w:t xml:space="preserve"> (陳品翰)</w:t>
+            </w:r>
+          </w:p>
+          <w:p>
+            <w:pPr>
+              <w:spacing w:line="276" w:lineRule="auto"/>
+              <w:rPr>
+                <w:rFonts w:ascii="微軟正黑體" w:eastAsia="微軟正黑體" w:hAnsi="微軟正黑體" w:cs="微軟正黑體"/>
+              </w:rPr>
+            </w:pPr>
+            <w:r>
+              <w:rPr>
+                <w:rFonts w:ascii="微軟正黑體" w:eastAsia="微軟正黑體" w:hAnsi="微軟正黑體" w:cs="微軟正黑體" w:hint="eastAsia"/>
+              </w:rPr>
+              <w:t>本系統以 MQ-5 瓦斯傳感器 偵測環境瓦斯濃度，透過 ADC（類比數位轉換器，如 MCP3008） 與 Raspberry Pi 4 相連，將輸入物理資料計算環境瓦斯濃度。如果濃度過高，系統會亮起 LED 並響起蜂鳴器進行提醒。設計 Web Server 提供使用者手動調整偵測開關和濃度。使用 Raspberry Pi 4 實作，具體細節如下：</w:t>
+            </w:r>
+          </w:p>
+          <w:p>
+            <w:pPr>
+              <w:spacing w:line="276" w:lineRule="auto"/>
+              <w:rPr>
+                <w:rFonts w:ascii="微軟正黑體" w:eastAsia="微軟正黑體" w:hAnsi="微軟正黑體" w:cs="微軟正黑體"/>
+              </w:rPr>
+            </w:pPr>
+            <w:r>
+              <w:rPr>
+                <w:rFonts w:ascii="微軟正黑體" w:eastAsia="微軟正黑體" w:hAnsi="微軟正黑體" w:cs="微軟正黑體" w:hint="eastAsia"/>
               </w:rPr>
               <w:lastRenderedPageBreak/>
-              <w:t>5.</w:t>
-            </w:r>
-            <w:r>
-              <w:rPr>
-                <w:rFonts w:ascii="微軟正黑體" w:eastAsia="微軟正黑體" w:hAnsi="微軟正黑體" w:cs="微軟正黑體"/>
-              </w:rPr>
-              <w:t xml:space="preserve"> </w:t>
+              <w:t>&lt;</w:t>
+            </w:r>
+            <w:r>
+              <w:rPr>
+                <w:rFonts w:ascii="微軟正黑體" w:eastAsia="微軟正黑體" w:hAnsi="微軟正黑體" w:cs="微軟正黑體" w:hint="eastAsia"/>
+              </w:rPr>
+              <w:t>1</w:t>
+            </w:r>
+            <w:r>
+              <w:rPr>
+                <w:rFonts w:ascii="微軟正黑體" w:eastAsia="微軟正黑體" w:hAnsi="微軟正黑體" w:cs="微軟正黑體" w:hint="eastAsia"/>
+              </w:rPr>
+              <w:t>&gt;</w:t>
+            </w:r>
+            <w:r>
+              <w:rPr>
+                <w:rFonts w:ascii="微軟正黑體" w:eastAsia="微軟正黑體" w:hAnsi="微軟正黑體" w:cs="微軟正黑體" w:hint="eastAsia"/>
+              </w:rPr>
+              <w:t xml:space="preserve">. 驅動程式： </w:t>
+            </w:r>
+          </w:p>
+          <w:p>
+            <w:pPr>
+              <w:spacing w:line="276" w:lineRule="auto"/>
+              <w:rPr>
+                <w:rFonts w:ascii="微軟正黑體" w:eastAsia="微軟正黑體" w:hAnsi="微軟正黑體" w:cs="微軟正黑體"/>
+              </w:rPr>
+            </w:pPr>
+            <w:r>
+              <w:rPr>
+                <w:rFonts w:ascii="微軟正黑體" w:eastAsia="微軟正黑體" w:hAnsi="微軟正黑體" w:cs="微軟正黑體" w:hint="eastAsia"/>
+              </w:rPr>
+              <w:t xml:space="preserve">(1) GPIO 驅動程式：控制 Raspberry Pi 的 GPIO </w:t>
+            </w:r>
+            <w:proofErr w:type="gramStart"/>
+            <w:r>
+              <w:rPr>
+                <w:rFonts w:ascii="微軟正黑體" w:eastAsia="微軟正黑體" w:hAnsi="微軟正黑體" w:cs="微軟正黑體" w:hint="eastAsia"/>
+              </w:rPr>
+              <w:t>引腳</w:t>
+            </w:r>
+            <w:proofErr w:type="gramEnd"/>
+            <w:r>
+              <w:rPr>
+                <w:rFonts w:ascii="微軟正黑體" w:eastAsia="微軟正黑體" w:hAnsi="微軟正黑體" w:cs="微軟正黑體" w:hint="eastAsia"/>
+              </w:rPr>
+              <w:t>，用於讀取傳感器數據和控制 LED 及蜂鳴器。</w:t>
+            </w:r>
+          </w:p>
+          <w:p>
+            <w:pPr>
+              <w:spacing w:line="276" w:lineRule="auto"/>
+              <w:rPr>
+                <w:rFonts w:ascii="微軟正黑體" w:eastAsia="微軟正黑體" w:hAnsi="微軟正黑體" w:cs="微軟正黑體"/>
+              </w:rPr>
+            </w:pPr>
+            <w:r>
+              <w:rPr>
+                <w:rFonts w:ascii="微軟正黑體" w:eastAsia="微軟正黑體" w:hAnsi="微軟正黑體" w:cs="微軟正黑體" w:hint="eastAsia"/>
+              </w:rPr>
+              <w:t>(2) SPI 驅動程式：用於與 MCP3008 ADC 進行通信，以讀取 MQ-5 傳感器的類比數據。</w:t>
+            </w:r>
+          </w:p>
+          <w:p>
+            <w:pPr>
+              <w:spacing w:line="276" w:lineRule="auto"/>
+              <w:rPr>
+                <w:rFonts w:ascii="微軟正黑體" w:eastAsia="微軟正黑體" w:hAnsi="微軟正黑體" w:cs="微軟正黑體"/>
+              </w:rPr>
+            </w:pPr>
+            <w:r>
+              <w:rPr>
+                <w:rFonts w:ascii="微軟正黑體" w:eastAsia="微軟正黑體" w:hAnsi="微軟正黑體" w:cs="微軟正黑體" w:hint="eastAsia"/>
+              </w:rPr>
+              <w:t>&lt;</w:t>
+            </w:r>
+            <w:r>
+              <w:rPr>
+                <w:rFonts w:ascii="微軟正黑體" w:eastAsia="微軟正黑體" w:hAnsi="微軟正黑體" w:cs="微軟正黑體" w:hint="eastAsia"/>
+              </w:rPr>
+              <w:t>2</w:t>
+            </w:r>
+            <w:r>
+              <w:rPr>
+                <w:rFonts w:ascii="微軟正黑體" w:eastAsia="微軟正黑體" w:hAnsi="微軟正黑體" w:cs="微軟正黑體" w:hint="eastAsia"/>
+              </w:rPr>
+              <w:t>&gt;</w:t>
+            </w:r>
+            <w:r>
+              <w:rPr>
+                <w:rFonts w:ascii="微軟正黑體" w:eastAsia="微軟正黑體" w:hAnsi="微軟正黑體" w:cs="微軟正黑體" w:hint="eastAsia"/>
+              </w:rPr>
+              <w:t>. 主程式功能:環境瓦斯濃度計算：讀取 MQ-5 瓦斯傳感器的輸出，經過 ADC 轉換為數字信號，計算出瓦斯濃度。當濃度過高時，LED 亮起、蜂鳴器響起：根據計算出的濃度判斷是否超過</w:t>
+            </w:r>
+            <w:proofErr w:type="gramStart"/>
+            <w:r>
+              <w:rPr>
+                <w:rFonts w:ascii="微軟正黑體" w:eastAsia="微軟正黑體" w:hAnsi="微軟正黑體" w:cs="微軟正黑體" w:hint="eastAsia"/>
+              </w:rPr>
+              <w:t>閾</w:t>
+            </w:r>
+            <w:proofErr w:type="gramEnd"/>
+            <w:r>
+              <w:rPr>
+                <w:rFonts w:ascii="微軟正黑體" w:eastAsia="微軟正黑體" w:hAnsi="微軟正黑體" w:cs="微軟正黑體" w:hint="eastAsia"/>
+              </w:rPr>
+              <w:t>值，若超過則啟動警報系統（LED 和蜂鳴器）。</w:t>
+            </w:r>
+          </w:p>
+          <w:p>
+            <w:pPr>
+              <w:spacing w:line="276" w:lineRule="auto"/>
+              <w:rPr>
+                <w:rFonts w:ascii="微軟正黑體" w:eastAsia="微軟正黑體" w:hAnsi="微軟正黑體" w:cs="微軟正黑體"/>
+              </w:rPr>
+            </w:pPr>
+            <w:r>
+              <w:rPr>
+                <w:rFonts w:ascii="微軟正黑體" w:eastAsia="微軟正黑體" w:hAnsi="微軟正黑體" w:cs="微軟正黑體" w:hint="eastAsia"/>
+              </w:rPr>
+              <w:t>&lt;</w:t>
+            </w:r>
+            <w:r>
+              <w:rPr>
+                <w:rFonts w:ascii="微軟正黑體" w:eastAsia="微軟正黑體" w:hAnsi="微軟正黑體" w:cs="微軟正黑體" w:hint="eastAsia"/>
+              </w:rPr>
+              <w:t>3</w:t>
+            </w:r>
+            <w:r>
+              <w:rPr>
+                <w:rFonts w:ascii="微軟正黑體" w:eastAsia="微軟正黑體" w:hAnsi="微軟正黑體" w:cs="微軟正黑體" w:hint="eastAsia"/>
+              </w:rPr>
+              <w:t>&gt;</w:t>
+            </w:r>
+            <w:r>
+              <w:rPr>
+                <w:rFonts w:ascii="微軟正黑體" w:eastAsia="微軟正黑體" w:hAnsi="微軟正黑體" w:cs="微軟正黑體" w:hint="eastAsia"/>
+              </w:rPr>
+              <w:t>. Node.js + JavaScript + HTML實時監控：通過 Web 界面實時顯示瓦斯濃度數據。手動控制開關：提供開關按鈕，用於手動啟動或停止瓦斯濃度檢測。警報濃度調整：提供滑動條或輸入框，讓使用者設定觸發警報的濃度</w:t>
+            </w:r>
+            <w:proofErr w:type="gramStart"/>
+            <w:r>
+              <w:rPr>
+                <w:rFonts w:ascii="微軟正黑體" w:eastAsia="微軟正黑體" w:hAnsi="微軟正黑體" w:cs="微軟正黑體" w:hint="eastAsia"/>
+              </w:rPr>
+              <w:t>閾</w:t>
+            </w:r>
+            <w:proofErr w:type="gramEnd"/>
+            <w:r>
+              <w:rPr>
+                <w:rFonts w:ascii="微軟正黑體" w:eastAsia="微軟正黑體" w:hAnsi="微軟正黑體" w:cs="微軟正黑體" w:hint="eastAsia"/>
+              </w:rPr>
+              <w:t>值。</w:t>
             </w:r>
           </w:p>
           <w:p>
@@ -1059,6 +1480,7 @@
               <w:rPr>
                 <w:rFonts w:ascii="微軟正黑體" w:eastAsia="微軟正黑體" w:hAnsi="微軟正黑體" w:cs="微軟正黑體" w:hint="eastAsia"/>
               </w:rPr>
+              <w:lastRenderedPageBreak/>
               <w:t>中控系統所監控之獨立系統目前為個別運行，後續可考慮相關聯性之系統可能性，互相聯動的協調控制，達成真智慧系統。</w:t>
             </w:r>
           </w:p>
@@ -1067,6 +1489,7 @@
     </w:tbl>
     <w:p>
       <w:r>
+        <w:lastRenderedPageBreak/>
         <w:br w:type="page"/>
       </w:r>
     </w:p>
@@ -1162,7 +1585,7 @@
               <w:spacing w:line="276" w:lineRule="auto"/>
               <w:ind w:leftChars="0"/>
               <w:rPr>
-                <w:rFonts w:ascii="微軟正黑體" w:eastAsia="微軟正黑體" w:hAnsi="微軟正黑體" w:cs="微軟正黑體" w:hint="eastAsia"/>
+                <w:rFonts w:ascii="微軟正黑體" w:eastAsia="微軟正黑體" w:hAnsi="微軟正黑體" w:cs="微軟正黑體"/>
               </w:rPr>
             </w:pPr>
             <w:r>
@@ -1175,6 +1598,7 @@
           <w:p>
             <w:pPr>
               <w:spacing w:line="276" w:lineRule="auto"/>
+              <w:jc w:val="center"/>
               <w:rPr>
                 <w:rFonts w:ascii="微軟正黑體" w:eastAsia="微軟正黑體" w:hAnsi="微軟正黑體" w:cs="微軟正黑體"/>
               </w:rPr>
@@ -1202,7 +1626,7 @@
                           </pic:cNvPicPr>
                         </pic:nvPicPr>
                         <pic:blipFill>
-                          <a:blip r:embed="rId8" cstate="print">
+                          <a:blip r:embed="rId10" cstate="print">
                             <a:extLst>
                               <a:ext uri="{28A0092B-C50C-407E-A947-70E740481C1C}">
                                 <a14:useLocalDpi xmlns:a14="http://schemas.microsoft.com/office/drawing/2010/main" val="0"/>
@@ -1257,6 +1681,7 @@
           <w:p>
             <w:pPr>
               <w:spacing w:line="276" w:lineRule="auto"/>
+              <w:jc w:val="center"/>
               <w:rPr>
                 <w:rFonts w:ascii="微軟正黑體" w:eastAsia="微軟正黑體" w:hAnsi="微軟正黑體" w:cs="微軟正黑體"/>
               </w:rPr>
@@ -1284,7 +1709,7 @@
                           </pic:cNvPicPr>
                         </pic:nvPicPr>
                         <pic:blipFill>
-                          <a:blip r:embed="rId9" cstate="print">
+                          <a:blip r:embed="rId11" cstate="print">
                             <a:extLst>
                               <a:ext uri="{28A0092B-C50C-407E-A947-70E740481C1C}">
                                 <a14:useLocalDpi xmlns:a14="http://schemas.microsoft.com/office/drawing/2010/main" val="0"/>
@@ -1318,6 +1743,453 @@
           </w:p>
           <w:p>
             <w:pPr>
+              <w:pStyle w:val="ab"/>
+              <w:numPr>
+                <w:ilvl w:val="0"/>
+                <w:numId w:val="6"/>
+              </w:numPr>
+              <w:spacing w:line="276" w:lineRule="auto"/>
+              <w:ind w:leftChars="0"/>
+              <w:rPr>
+                <w:rFonts w:ascii="微軟正黑體" w:eastAsia="微軟正黑體" w:hAnsi="微軟正黑體" w:cs="微軟正黑體"/>
+              </w:rPr>
+            </w:pPr>
+            <w:r>
+              <w:rPr>
+                <w:rFonts w:ascii="微軟正黑體" w:eastAsia="微軟正黑體" w:hAnsi="微軟正黑體" w:cs="微軟正黑體" w:hint="eastAsia"/>
+              </w:rPr>
+              <w:lastRenderedPageBreak/>
+              <w:t>智慧照明系統</w:t>
+            </w:r>
+          </w:p>
+          <w:p>
+            <w:pPr>
+              <w:pStyle w:val="ab"/>
+              <w:spacing w:line="276" w:lineRule="auto"/>
+              <w:ind w:leftChars="0" w:left="360"/>
+              <w:jc w:val="center"/>
+              <w:rPr>
+                <w:rFonts w:ascii="微軟正黑體" w:eastAsia="微軟正黑體" w:hAnsi="微軟正黑體" w:cs="微軟正黑體"/>
+              </w:rPr>
+            </w:pPr>
+            <w:r>
+              <w:rPr>
+                <w:rFonts w:ascii="微軟正黑體" w:eastAsia="微軟正黑體" w:hAnsi="微軟正黑體" w:cs="微軟正黑體"/>
+                <w:noProof/>
+              </w:rPr>
+              <w:drawing>
+                <wp:inline distT="0" distB="0" distL="0" distR="0" wp14:anchorId="3A63155E" wp14:editId="01D52C4A">
+                  <wp:extent cx="4047107" cy="8048625"/>
+                  <wp:effectExtent l="0" t="0" r="0" b="0"/>
+                  <wp:docPr id="4" name="圖片 4"/>
+                  <wp:cNvGraphicFramePr>
+                    <a:graphicFrameLocks xmlns:a="http://schemas.openxmlformats.org/drawingml/2006/main" noChangeAspect="1"/>
+                  </wp:cNvGraphicFramePr>
+                  <a:graphic xmlns:a="http://schemas.openxmlformats.org/drawingml/2006/main">
+                    <a:graphicData uri="http://schemas.openxmlformats.org/drawingml/2006/picture">
+                      <pic:pic xmlns:pic="http://schemas.openxmlformats.org/drawingml/2006/picture">
+                        <pic:nvPicPr>
+                          <pic:cNvPr id="0" name="Picture 1"/>
+                          <pic:cNvPicPr>
+                            <a:picLocks noChangeAspect="1" noChangeArrowheads="1"/>
+                          </pic:cNvPicPr>
+                        </pic:nvPicPr>
+                        <pic:blipFill>
+                          <a:blip r:embed="rId12">
+                            <a:extLst>
+                              <a:ext uri="{28A0092B-C50C-407E-A947-70E740481C1C}">
+                                <a14:useLocalDpi xmlns:a14="http://schemas.microsoft.com/office/drawing/2010/main" val="0"/>
+                              </a:ext>
+                            </a:extLst>
+                          </a:blip>
+                          <a:srcRect/>
+                          <a:stretch>
+                            <a:fillRect/>
+                          </a:stretch>
+                        </pic:blipFill>
+                        <pic:spPr bwMode="auto">
+                          <a:xfrm>
+                            <a:off x="0" y="0"/>
+                            <a:ext cx="4049109" cy="8052607"/>
+                          </a:xfrm>
+                          <a:prstGeom prst="rect">
+                            <a:avLst/>
+                          </a:prstGeom>
+                          <a:noFill/>
+                          <a:ln>
+                            <a:noFill/>
+                          </a:ln>
+                        </pic:spPr>
+                      </pic:pic>
+                    </a:graphicData>
+                  </a:graphic>
+                </wp:inline>
+              </w:drawing>
+            </w:r>
+          </w:p>
+          <w:p>
+            <w:pPr>
+              <w:pStyle w:val="ab"/>
+              <w:spacing w:line="276" w:lineRule="auto"/>
+              <w:ind w:leftChars="0" w:left="360"/>
+              <w:jc w:val="center"/>
+              <w:rPr>
+                <w:rFonts w:ascii="微軟正黑體" w:eastAsia="微軟正黑體" w:hAnsi="微軟正黑體" w:cs="微軟正黑體" w:hint="eastAsia"/>
+              </w:rPr>
+            </w:pPr>
+          </w:p>
+          <w:p>
+            <w:pPr>
+              <w:pStyle w:val="ab"/>
+              <w:numPr>
+                <w:ilvl w:val="0"/>
+                <w:numId w:val="6"/>
+              </w:numPr>
+              <w:spacing w:line="276" w:lineRule="auto"/>
+              <w:ind w:leftChars="0"/>
+              <w:rPr>
+                <w:rFonts w:ascii="微軟正黑體" w:eastAsia="微軟正黑體" w:hAnsi="微軟正黑體" w:cs="微軟正黑體"/>
+              </w:rPr>
+            </w:pPr>
+            <w:r>
+              <w:rPr>
+                <w:rFonts w:ascii="微軟正黑體" w:eastAsia="微軟正黑體" w:hAnsi="微軟正黑體" w:cs="微軟正黑體" w:hint="eastAsia"/>
+              </w:rPr>
+              <w:lastRenderedPageBreak/>
+              <w:t>安全監控</w:t>
+            </w:r>
+          </w:p>
+          <w:p>
+            <w:pPr>
+              <w:spacing w:line="276" w:lineRule="auto"/>
+              <w:jc w:val="center"/>
+              <w:rPr>
+                <w:rFonts w:ascii="微軟正黑體" w:eastAsia="微軟正黑體" w:hAnsi="微軟正黑體" w:cs="微軟正黑體"/>
+              </w:rPr>
+            </w:pPr>
+            <w:r>
+              <w:rPr>
+                <w:rFonts w:ascii="新細明體" w:eastAsia="新細明體" w:hAnsi="新細明體" w:cs="新細明體"/>
+                <w:noProof/>
+                <w:kern w:val="0"/>
+                <w:szCs w:val="24"/>
+              </w:rPr>
+              <w:drawing>
+                <wp:inline distT="0" distB="0" distL="0" distR="0" wp14:anchorId="01099B07" wp14:editId="69A3D47A">
+                  <wp:extent cx="2181327" cy="8110537"/>
+                  <wp:effectExtent l="0" t="0" r="9525" b="5080"/>
+                  <wp:docPr id="5" name="圖片 5"/>
+                  <wp:cNvGraphicFramePr>
+                    <a:graphicFrameLocks xmlns:a="http://schemas.openxmlformats.org/drawingml/2006/main" noChangeAspect="1"/>
+                  </wp:cNvGraphicFramePr>
+                  <a:graphic xmlns:a="http://schemas.openxmlformats.org/drawingml/2006/main">
+                    <a:graphicData uri="http://schemas.openxmlformats.org/drawingml/2006/picture">
+                      <pic:pic xmlns:pic="http://schemas.openxmlformats.org/drawingml/2006/picture">
+                        <pic:nvPicPr>
+                          <pic:cNvPr id="0" name="Picture 3"/>
+                          <pic:cNvPicPr>
+                            <a:picLocks noChangeAspect="1" noChangeArrowheads="1"/>
+                          </pic:cNvPicPr>
+                        </pic:nvPicPr>
+                        <pic:blipFill>
+                          <a:blip r:embed="rId13">
+                            <a:extLst>
+                              <a:ext uri="{28A0092B-C50C-407E-A947-70E740481C1C}">
+                                <a14:useLocalDpi xmlns:a14="http://schemas.microsoft.com/office/drawing/2010/main" val="0"/>
+                              </a:ext>
+                            </a:extLst>
+                          </a:blip>
+                          <a:srcRect/>
+                          <a:stretch>
+                            <a:fillRect/>
+                          </a:stretch>
+                        </pic:blipFill>
+                        <pic:spPr bwMode="auto">
+                          <a:xfrm>
+                            <a:off x="0" y="0"/>
+                            <a:ext cx="2193840" cy="8157061"/>
+                          </a:xfrm>
+                          <a:prstGeom prst="rect">
+                            <a:avLst/>
+                          </a:prstGeom>
+                          <a:noFill/>
+                          <a:ln>
+                            <a:noFill/>
+                          </a:ln>
+                        </pic:spPr>
+                      </pic:pic>
+                    </a:graphicData>
+                  </a:graphic>
+                </wp:inline>
+              </w:drawing>
+            </w:r>
+          </w:p>
+          <w:p>
+            <w:pPr>
+              <w:spacing w:line="276" w:lineRule="auto"/>
+              <w:rPr>
+                <w:rFonts w:ascii="微軟正黑體" w:eastAsia="微軟正黑體" w:hAnsi="微軟正黑體" w:cs="微軟正黑體"/>
+              </w:rPr>
+            </w:pPr>
+          </w:p>
+          <w:p>
+            <w:pPr>
+              <w:pStyle w:val="ab"/>
+              <w:numPr>
+                <w:ilvl w:val="0"/>
+                <w:numId w:val="6"/>
+              </w:numPr>
+              <w:spacing w:line="276" w:lineRule="auto"/>
+              <w:ind w:leftChars="0"/>
+              <w:rPr>
+                <w:rFonts w:ascii="微軟正黑體" w:eastAsia="微軟正黑體" w:hAnsi="微軟正黑體" w:cs="微軟正黑體"/>
+              </w:rPr>
+            </w:pPr>
+            <w:r>
+              <w:rPr>
+                <w:rFonts w:ascii="微軟正黑體" w:eastAsia="微軟正黑體" w:hAnsi="微軟正黑體" w:cs="微軟正黑體" w:hint="eastAsia"/>
+              </w:rPr>
+              <w:lastRenderedPageBreak/>
+              <w:t>智慧冰箱系統</w:t>
+            </w:r>
+          </w:p>
+          <w:p>
+            <w:pPr>
+              <w:widowControl/>
+              <w:spacing w:before="100" w:beforeAutospacing="1" w:after="100" w:afterAutospacing="1"/>
+              <w:jc w:val="center"/>
+              <w:rPr>
+                <w:rFonts w:ascii="新細明體" w:eastAsia="新細明體" w:hAnsi="新細明體" w:cs="新細明體"/>
+                <w:kern w:val="0"/>
+                <w:szCs w:val="24"/>
+              </w:rPr>
+            </w:pPr>
+            <w:r>
+              <w:rPr>
+                <w:noProof/>
+              </w:rPr>
+              <w:drawing>
+                <wp:inline distT="0" distB="0" distL="0" distR="0" wp14:anchorId="11CDF4D3" wp14:editId="61D18643">
+                  <wp:extent cx="5206365" cy="7190740"/>
+                  <wp:effectExtent l="0" t="0" r="0" b="0"/>
+                  <wp:docPr id="7" name="圖片 7"/>
+                  <wp:cNvGraphicFramePr>
+                    <a:graphicFrameLocks xmlns:a="http://schemas.openxmlformats.org/drawingml/2006/main" noChangeAspect="1"/>
+                  </wp:cNvGraphicFramePr>
+                  <a:graphic xmlns:a="http://schemas.openxmlformats.org/drawingml/2006/main">
+                    <a:graphicData uri="http://schemas.openxmlformats.org/drawingml/2006/picture">
+                      <pic:pic xmlns:pic="http://schemas.openxmlformats.org/drawingml/2006/picture">
+                        <pic:nvPicPr>
+                          <pic:cNvPr id="0" name="Picture 10"/>
+                          <pic:cNvPicPr>
+                            <a:picLocks noChangeAspect="1" noChangeArrowheads="1"/>
+                          </pic:cNvPicPr>
+                        </pic:nvPicPr>
+                        <pic:blipFill>
+                          <a:blip r:embed="rId14">
+                            <a:extLst>
+                              <a:ext uri="{28A0092B-C50C-407E-A947-70E740481C1C}">
+                                <a14:useLocalDpi xmlns:a14="http://schemas.microsoft.com/office/drawing/2010/main" val="0"/>
+                              </a:ext>
+                            </a:extLst>
+                          </a:blip>
+                          <a:srcRect/>
+                          <a:stretch>
+                            <a:fillRect/>
+                          </a:stretch>
+                        </pic:blipFill>
+                        <pic:spPr bwMode="auto">
+                          <a:xfrm>
+                            <a:off x="0" y="0"/>
+                            <a:ext cx="5206365" cy="7190740"/>
+                          </a:xfrm>
+                          <a:prstGeom prst="rect">
+                            <a:avLst/>
+                          </a:prstGeom>
+                          <a:noFill/>
+                          <a:ln>
+                            <a:noFill/>
+                          </a:ln>
+                        </pic:spPr>
+                      </pic:pic>
+                    </a:graphicData>
+                  </a:graphic>
+                </wp:inline>
+              </w:drawing>
+            </w:r>
+          </w:p>
+          <w:p>
+            <w:pPr>
+              <w:spacing w:line="276" w:lineRule="auto"/>
+              <w:rPr>
+                <w:rFonts w:ascii="微軟正黑體" w:eastAsia="微軟正黑體" w:hAnsi="微軟正黑體" w:cs="微軟正黑體"/>
+              </w:rPr>
+            </w:pPr>
+          </w:p>
+          <w:p>
+            <w:pPr>
+              <w:spacing w:line="276" w:lineRule="auto"/>
+              <w:rPr>
+                <w:rFonts w:ascii="微軟正黑體" w:eastAsia="微軟正黑體" w:hAnsi="微軟正黑體" w:cs="微軟正黑體"/>
+              </w:rPr>
+            </w:pPr>
+          </w:p>
+          <w:p>
+            <w:pPr>
+              <w:spacing w:line="276" w:lineRule="auto"/>
+              <w:rPr>
+                <w:rFonts w:ascii="微軟正黑體" w:eastAsia="微軟正黑體" w:hAnsi="微軟正黑體" w:cs="微軟正黑體" w:hint="eastAsia"/>
+              </w:rPr>
+            </w:pPr>
+          </w:p>
+          <w:p>
+            <w:pPr>
+              <w:pStyle w:val="ab"/>
+              <w:numPr>
+                <w:ilvl w:val="0"/>
+                <w:numId w:val="6"/>
+              </w:numPr>
+              <w:spacing w:line="276" w:lineRule="auto"/>
+              <w:ind w:leftChars="0"/>
+              <w:rPr>
+                <w:rFonts w:ascii="微軟正黑體" w:eastAsia="微軟正黑體" w:hAnsi="微軟正黑體" w:cs="微軟正黑體"/>
+              </w:rPr>
+            </w:pPr>
+            <w:r>
+              <w:rPr>
+                <w:rFonts w:ascii="微軟正黑體" w:eastAsia="微軟正黑體" w:hAnsi="微軟正黑體" w:cs="微軟正黑體" w:hint="eastAsia"/>
+              </w:rPr>
+              <w:lastRenderedPageBreak/>
+              <w:t>瓦斯警報系統</w:t>
+            </w:r>
+          </w:p>
+          <w:p>
+            <w:pPr>
+              <w:spacing w:line="276" w:lineRule="auto"/>
+              <w:rPr>
+                <w:rFonts w:ascii="微軟正黑體" w:eastAsia="微軟正黑體" w:hAnsi="微軟正黑體" w:cs="微軟正黑體"/>
+              </w:rPr>
+            </w:pPr>
+            <w:r>
+              <w:rPr>
+                <w:noProof/>
+              </w:rPr>
+              <w:drawing>
+                <wp:inline distT="0" distB="0" distL="0" distR="0" wp14:anchorId="28F295E2" wp14:editId="11CF37D9">
+                  <wp:extent cx="5206365" cy="5801360"/>
+                  <wp:effectExtent l="0" t="0" r="0" b="8890"/>
+                  <wp:docPr id="2" name="圖片 2"/>
+                  <wp:cNvGraphicFramePr>
+                    <a:graphicFrameLocks xmlns:a="http://schemas.openxmlformats.org/drawingml/2006/main" noChangeAspect="1"/>
+                  </wp:cNvGraphicFramePr>
+                  <a:graphic xmlns:a="http://schemas.openxmlformats.org/drawingml/2006/main">
+                    <a:graphicData uri="http://schemas.openxmlformats.org/drawingml/2006/picture">
+                      <pic:pic xmlns:pic="http://schemas.openxmlformats.org/drawingml/2006/picture">
+                        <pic:nvPicPr>
+                          <pic:cNvPr id="0" name="Picture 3"/>
+                          <pic:cNvPicPr>
+                            <a:picLocks noChangeAspect="1" noChangeArrowheads="1"/>
+                          </pic:cNvPicPr>
+                        </pic:nvPicPr>
+                        <pic:blipFill>
+                          <a:blip r:embed="rId15">
+                            <a:extLst>
+                              <a:ext uri="{28A0092B-C50C-407E-A947-70E740481C1C}">
+                                <a14:useLocalDpi xmlns:a14="http://schemas.microsoft.com/office/drawing/2010/main" val="0"/>
+                              </a:ext>
+                            </a:extLst>
+                          </a:blip>
+                          <a:srcRect/>
+                          <a:stretch>
+                            <a:fillRect/>
+                          </a:stretch>
+                        </pic:blipFill>
+                        <pic:spPr bwMode="auto">
+                          <a:xfrm>
+                            <a:off x="0" y="0"/>
+                            <a:ext cx="5206365" cy="5801360"/>
+                          </a:xfrm>
+                          <a:prstGeom prst="rect">
+                            <a:avLst/>
+                          </a:prstGeom>
+                          <a:noFill/>
+                          <a:ln>
+                            <a:noFill/>
+                          </a:ln>
+                        </pic:spPr>
+                      </pic:pic>
+                    </a:graphicData>
+                  </a:graphic>
+                </wp:inline>
+              </w:drawing>
+            </w:r>
+          </w:p>
+          <w:p>
+            <w:pPr>
+              <w:spacing w:line="276" w:lineRule="auto"/>
+              <w:rPr>
+                <w:rFonts w:ascii="微軟正黑體" w:eastAsia="微軟正黑體" w:hAnsi="微軟正黑體" w:cs="微軟正黑體"/>
+              </w:rPr>
+            </w:pPr>
+          </w:p>
+          <w:p>
+            <w:pPr>
+              <w:spacing w:line="276" w:lineRule="auto"/>
+              <w:rPr>
+                <w:rFonts w:ascii="微軟正黑體" w:eastAsia="微軟正黑體" w:hAnsi="微軟正黑體" w:cs="微軟正黑體"/>
+              </w:rPr>
+            </w:pPr>
+          </w:p>
+          <w:p>
+            <w:pPr>
+              <w:spacing w:line="276" w:lineRule="auto"/>
+              <w:rPr>
+                <w:rFonts w:ascii="微軟正黑體" w:eastAsia="微軟正黑體" w:hAnsi="微軟正黑體" w:cs="微軟正黑體"/>
+              </w:rPr>
+            </w:pPr>
+          </w:p>
+          <w:p>
+            <w:pPr>
+              <w:spacing w:line="276" w:lineRule="auto"/>
+              <w:rPr>
+                <w:rFonts w:ascii="微軟正黑體" w:eastAsia="微軟正黑體" w:hAnsi="微軟正黑體" w:cs="微軟正黑體"/>
+              </w:rPr>
+            </w:pPr>
+          </w:p>
+          <w:p>
+            <w:pPr>
+              <w:spacing w:line="276" w:lineRule="auto"/>
+              <w:rPr>
+                <w:rFonts w:ascii="微軟正黑體" w:eastAsia="微軟正黑體" w:hAnsi="微軟正黑體" w:cs="微軟正黑體"/>
+              </w:rPr>
+            </w:pPr>
+          </w:p>
+          <w:p>
+            <w:pPr>
+              <w:spacing w:line="276" w:lineRule="auto"/>
+              <w:rPr>
+                <w:rFonts w:ascii="微軟正黑體" w:eastAsia="微軟正黑體" w:hAnsi="微軟正黑體" w:cs="微軟正黑體"/>
+              </w:rPr>
+            </w:pPr>
+          </w:p>
+          <w:p>
+            <w:pPr>
+              <w:spacing w:line="276" w:lineRule="auto"/>
+              <w:rPr>
+                <w:rFonts w:ascii="微軟正黑體" w:eastAsia="微軟正黑體" w:hAnsi="微軟正黑體" w:cs="微軟正黑體"/>
+              </w:rPr>
+            </w:pPr>
+          </w:p>
+          <w:p>
+            <w:pPr>
+              <w:spacing w:line="276" w:lineRule="auto"/>
+              <w:rPr>
+                <w:rFonts w:ascii="微軟正黑體" w:eastAsia="微軟正黑體" w:hAnsi="微軟正黑體" w:cs="微軟正黑體"/>
+              </w:rPr>
+            </w:pPr>
+          </w:p>
+          <w:p>
+            <w:pPr>
               <w:spacing w:line="276" w:lineRule="auto"/>
               <w:rPr>
                 <w:rFonts w:ascii="微軟正黑體" w:eastAsia="微軟正黑體" w:hAnsi="微軟正黑體" w:cs="微軟正黑體"/>
@@ -1395,7 +2267,7 @@
                           </pic:cNvPicPr>
                         </pic:nvPicPr>
                         <pic:blipFill>
-                          <a:blip r:embed="rId10" cstate="print">
+                          <a:blip r:embed="rId16" cstate="print">
                             <a:extLst>
                               <a:ext uri="{28A0092B-C50C-407E-A947-70E740481C1C}">
                                 <a14:useLocalDpi xmlns:a14="http://schemas.microsoft.com/office/drawing/2010/main" val="0"/>
@@ -1427,30 +2299,8 @@
           <w:p>
             <w:pPr>
               <w:pStyle w:val="20"/>
-              <w:numPr>
-                <w:ilvl w:val="0"/>
-                <w:numId w:val="1"/>
-              </w:numPr>
-              <w:spacing w:line="276" w:lineRule="auto"/>
-              <w:ind w:leftChars="0"/>
-              <w:rPr>
-                <w:rFonts w:ascii="微軟正黑體" w:eastAsia="微軟正黑體" w:hAnsi="微軟正黑體" w:cs="微軟正黑體"/>
-              </w:rPr>
-            </w:pPr>
-          </w:p>
-          <w:p>
-            <w:pPr>
-              <w:pStyle w:val="20"/>
-              <w:spacing w:line="276" w:lineRule="auto"/>
-              <w:ind w:leftChars="0" w:left="0"/>
-              <w:rPr>
-                <w:rFonts w:ascii="微軟正黑體" w:eastAsia="微軟正黑體" w:hAnsi="微軟正黑體" w:cs="微軟正黑體"/>
-              </w:rPr>
-            </w:pPr>
-          </w:p>
-          <w:p>
-            <w:pPr>
-              <w:spacing w:line="276" w:lineRule="auto"/>
+              <w:spacing w:line="276" w:lineRule="auto"/>
+              <w:ind w:leftChars="0" w:left="360"/>
               <w:rPr>
                 <w:rFonts w:ascii="微軟正黑體" w:eastAsia="微軟正黑體" w:hAnsi="微軟正黑體" w:cs="微軟正黑體"/>
               </w:rPr>
@@ -1469,12 +2319,90 @@
                 <w:rFonts w:ascii="微軟正黑體" w:eastAsia="微軟正黑體" w:hAnsi="微軟正黑體" w:cs="微軟正黑體"/>
               </w:rPr>
             </w:pPr>
-          </w:p>
-          <w:p>
-            <w:pPr>
-              <w:spacing w:line="276" w:lineRule="auto"/>
-              <w:rPr>
-                <w:rFonts w:ascii="微軟正黑體" w:eastAsia="微軟正黑體" w:hAnsi="微軟正黑體" w:cs="微軟正黑體"/>
+            <w:r>
+              <w:rPr>
+                <w:rFonts w:ascii="微軟正黑體" w:eastAsia="微軟正黑體" w:hAnsi="微軟正黑體" w:cs="微軟正黑體" w:hint="eastAsia"/>
+              </w:rPr>
+              <w:t>智慧照明系統</w:t>
+            </w:r>
+          </w:p>
+          <w:p>
+            <w:pPr>
+              <w:pStyle w:val="20"/>
+              <w:spacing w:line="276" w:lineRule="auto"/>
+              <w:ind w:leftChars="0" w:left="0"/>
+              <w:rPr>
+                <w:rFonts w:ascii="微軟正黑體" w:eastAsia="微軟正黑體" w:hAnsi="微軟正黑體" w:cs="微軟正黑體"/>
+              </w:rPr>
+            </w:pPr>
+            <w:r>
+              <w:rPr>
+                <w:rFonts w:ascii="微軟正黑體" w:eastAsia="微軟正黑體" w:hAnsi="微軟正黑體" w:cs="微軟正黑體"/>
+                <w:noProof/>
+              </w:rPr>
+              <w:drawing>
+                <wp:inline distT="0" distB="0" distL="0" distR="0" wp14:anchorId="153F0BD3" wp14:editId="4CB5757F">
+                  <wp:extent cx="5200650" cy="4076700"/>
+                  <wp:effectExtent l="0" t="0" r="0" b="0"/>
+                  <wp:docPr id="6" name="圖片 6"/>
+                  <wp:cNvGraphicFramePr>
+                    <a:graphicFrameLocks xmlns:a="http://schemas.openxmlformats.org/drawingml/2006/main" noChangeAspect="1"/>
+                  </wp:cNvGraphicFramePr>
+                  <a:graphic xmlns:a="http://schemas.openxmlformats.org/drawingml/2006/main">
+                    <a:graphicData uri="http://schemas.openxmlformats.org/drawingml/2006/picture">
+                      <pic:pic xmlns:pic="http://schemas.openxmlformats.org/drawingml/2006/picture">
+                        <pic:nvPicPr>
+                          <pic:cNvPr id="0" name="Picture 2"/>
+                          <pic:cNvPicPr>
+                            <a:picLocks noChangeAspect="1" noChangeArrowheads="1"/>
+                          </pic:cNvPicPr>
+                        </pic:nvPicPr>
+                        <pic:blipFill>
+                          <a:blip r:embed="rId17">
+                            <a:extLst>
+                              <a:ext uri="{28A0092B-C50C-407E-A947-70E740481C1C}">
+                                <a14:useLocalDpi xmlns:a14="http://schemas.microsoft.com/office/drawing/2010/main" val="0"/>
+                              </a:ext>
+                            </a:extLst>
+                          </a:blip>
+                          <a:srcRect/>
+                          <a:stretch>
+                            <a:fillRect/>
+                          </a:stretch>
+                        </pic:blipFill>
+                        <pic:spPr bwMode="auto">
+                          <a:xfrm>
+                            <a:off x="0" y="0"/>
+                            <a:ext cx="5200650" cy="4076700"/>
+                          </a:xfrm>
+                          <a:prstGeom prst="rect">
+                            <a:avLst/>
+                          </a:prstGeom>
+                          <a:noFill/>
+                          <a:ln>
+                            <a:noFill/>
+                          </a:ln>
+                        </pic:spPr>
+                      </pic:pic>
+                    </a:graphicData>
+                  </a:graphic>
+                </wp:inline>
+              </w:drawing>
+            </w:r>
+          </w:p>
+          <w:p>
+            <w:pPr>
+              <w:spacing w:line="276" w:lineRule="auto"/>
+              <w:rPr>
+                <w:rFonts w:ascii="微軟正黑體" w:eastAsia="微軟正黑體" w:hAnsi="微軟正黑體" w:cs="微軟正黑體"/>
+              </w:rPr>
+            </w:pPr>
+          </w:p>
+          <w:p>
+            <w:pPr>
+              <w:spacing w:line="276" w:lineRule="auto"/>
+              <w:rPr>
+                <w:rFonts w:ascii="微軟正黑體" w:eastAsia="微軟正黑體" w:hAnsi="微軟正黑體" w:cs="微軟正黑體" w:hint="eastAsia"/>
               </w:rPr>
             </w:pPr>
           </w:p>
@@ -1491,22 +2419,86 @@
                 <w:rFonts w:ascii="微軟正黑體" w:eastAsia="微軟正黑體" w:hAnsi="微軟正黑體" w:cs="微軟正黑體"/>
               </w:rPr>
             </w:pPr>
+            <w:r>
+              <w:rPr>
+                <w:rFonts w:ascii="微軟正黑體" w:eastAsia="微軟正黑體" w:hAnsi="微軟正黑體" w:cs="微軟正黑體" w:hint="eastAsia"/>
+              </w:rPr>
+              <w:lastRenderedPageBreak/>
+              <w:t>安全監控</w:t>
+            </w:r>
+          </w:p>
+          <w:p>
+            <w:pPr>
+              <w:widowControl/>
+              <w:spacing w:before="100" w:beforeAutospacing="1" w:after="100" w:afterAutospacing="1"/>
+              <w:rPr>
+                <w:rFonts w:ascii="新細明體" w:eastAsia="新細明體" w:hAnsi="新細明體" w:cs="新細明體"/>
+                <w:kern w:val="0"/>
+                <w:szCs w:val="24"/>
+              </w:rPr>
+            </w:pPr>
+            <w:r>
+              <w:rPr>
+                <w:rFonts w:ascii="新細明體" w:eastAsia="新細明體" w:hAnsi="新細明體" w:cs="新細明體"/>
+                <w:noProof/>
+                <w:kern w:val="0"/>
+                <w:szCs w:val="24"/>
+              </w:rPr>
+              <w:drawing>
+                <wp:inline distT="0" distB="0" distL="0" distR="0" wp14:anchorId="0954CF9A" wp14:editId="177B2BB3">
+                  <wp:extent cx="5206365" cy="3318510"/>
+                  <wp:effectExtent l="0" t="0" r="0" b="0"/>
+                  <wp:docPr id="3" name="圖片 3"/>
+                  <wp:cNvGraphicFramePr>
+                    <a:graphicFrameLocks xmlns:a="http://schemas.openxmlformats.org/drawingml/2006/main" noChangeAspect="1"/>
+                  </wp:cNvGraphicFramePr>
+                  <a:graphic xmlns:a="http://schemas.openxmlformats.org/drawingml/2006/main">
+                    <a:graphicData uri="http://schemas.openxmlformats.org/drawingml/2006/picture">
+                      <pic:pic xmlns:pic="http://schemas.openxmlformats.org/drawingml/2006/picture">
+                        <pic:nvPicPr>
+                          <pic:cNvPr id="0" name="Picture 1"/>
+                          <pic:cNvPicPr>
+                            <a:picLocks noChangeAspect="1" noChangeArrowheads="1"/>
+                          </pic:cNvPicPr>
+                        </pic:nvPicPr>
+                        <pic:blipFill>
+                          <a:blip r:embed="rId18" cstate="print">
+                            <a:extLst>
+                              <a:ext uri="{28A0092B-C50C-407E-A947-70E740481C1C}">
+                                <a14:useLocalDpi xmlns:a14="http://schemas.microsoft.com/office/drawing/2010/main" val="0"/>
+                              </a:ext>
+                            </a:extLst>
+                          </a:blip>
+                          <a:srcRect/>
+                          <a:stretch>
+                            <a:fillRect/>
+                          </a:stretch>
+                        </pic:blipFill>
+                        <pic:spPr bwMode="auto">
+                          <a:xfrm>
+                            <a:off x="0" y="0"/>
+                            <a:ext cx="5206365" cy="3318510"/>
+                          </a:xfrm>
+                          <a:prstGeom prst="rect">
+                            <a:avLst/>
+                          </a:prstGeom>
+                          <a:noFill/>
+                          <a:ln>
+                            <a:noFill/>
+                          </a:ln>
+                        </pic:spPr>
+                      </pic:pic>
+                    </a:graphicData>
+                  </a:graphic>
+                </wp:inline>
+              </w:drawing>
+            </w:r>
           </w:p>
           <w:p>
             <w:pPr>
               <w:pStyle w:val="20"/>
               <w:spacing w:line="276" w:lineRule="auto"/>
               <w:ind w:leftChars="0" w:left="0"/>
-              <w:rPr>
-                <w:rFonts w:ascii="微軟正黑體" w:eastAsia="微軟正黑體" w:hAnsi="微軟正黑體" w:cs="微軟正黑體"/>
-              </w:rPr>
-            </w:pPr>
-          </w:p>
-          <w:p>
-            <w:pPr>
-              <w:pStyle w:val="20"/>
-              <w:spacing w:line="276" w:lineRule="auto"/>
-              <w:ind w:leftChars="0" w:left="360"/>
               <w:rPr>
                 <w:rFonts w:ascii="微軟正黑體" w:eastAsia="微軟正黑體" w:hAnsi="微軟正黑體" w:cs="微軟正黑體"/>
               </w:rPr>
@@ -1525,6 +2517,207 @@
                 <w:rFonts w:ascii="微軟正黑體" w:eastAsia="微軟正黑體" w:hAnsi="微軟正黑體" w:cs="微軟正黑體"/>
               </w:rPr>
             </w:pPr>
+            <w:r>
+              <w:rPr>
+                <w:rFonts w:ascii="微軟正黑體" w:eastAsia="微軟正黑體" w:hAnsi="微軟正黑體" w:cs="微軟正黑體" w:hint="eastAsia"/>
+              </w:rPr>
+              <w:t>智慧冰箱系統</w:t>
+            </w:r>
+          </w:p>
+          <w:p>
+            <w:pPr>
+              <w:pStyle w:val="ab"/>
+              <w:spacing w:line="276" w:lineRule="auto"/>
+              <w:ind w:leftChars="0" w:left="360"/>
+              <w:rPr>
+                <w:rFonts w:ascii="微軟正黑體" w:eastAsia="微軟正黑體" w:hAnsi="微軟正黑體" w:cs="微軟正黑體"/>
+              </w:rPr>
+            </w:pPr>
+            <w:r>
+              <w:rPr>
+                <w:noProof/>
+              </w:rPr>
+              <w:drawing>
+                <wp:inline distT="0" distB="0" distL="0" distR="0" wp14:anchorId="7A2E9F6A" wp14:editId="73E294EF">
+                  <wp:extent cx="4633789" cy="2600325"/>
+                  <wp:effectExtent l="0" t="0" r="0" b="0"/>
+                  <wp:docPr id="8" name="圖片 8"/>
+                  <wp:cNvGraphicFramePr>
+                    <a:graphicFrameLocks xmlns:a="http://schemas.openxmlformats.org/drawingml/2006/main" noChangeAspect="1"/>
+                  </wp:cNvGraphicFramePr>
+                  <a:graphic xmlns:a="http://schemas.openxmlformats.org/drawingml/2006/main">
+                    <a:graphicData uri="http://schemas.openxmlformats.org/drawingml/2006/picture">
+                      <pic:pic xmlns:pic="http://schemas.openxmlformats.org/drawingml/2006/picture">
+                        <pic:nvPicPr>
+                          <pic:cNvPr id="0" name="Picture 12"/>
+                          <pic:cNvPicPr>
+                            <a:picLocks noChangeAspect="1" noChangeArrowheads="1"/>
+                          </pic:cNvPicPr>
+                        </pic:nvPicPr>
+                        <pic:blipFill>
+                          <a:blip r:embed="rId19" cstate="print">
+                            <a:extLst>
+                              <a:ext uri="{28A0092B-C50C-407E-A947-70E740481C1C}">
+                                <a14:useLocalDpi xmlns:a14="http://schemas.microsoft.com/office/drawing/2010/main" val="0"/>
+                              </a:ext>
+                            </a:extLst>
+                          </a:blip>
+                          <a:srcRect/>
+                          <a:stretch>
+                            <a:fillRect/>
+                          </a:stretch>
+                        </pic:blipFill>
+                        <pic:spPr bwMode="auto">
+                          <a:xfrm>
+                            <a:off x="0" y="0"/>
+                            <a:ext cx="4643073" cy="2605535"/>
+                          </a:xfrm>
+                          <a:prstGeom prst="rect">
+                            <a:avLst/>
+                          </a:prstGeom>
+                          <a:noFill/>
+                          <a:ln>
+                            <a:noFill/>
+                          </a:ln>
+                        </pic:spPr>
+                      </pic:pic>
+                    </a:graphicData>
+                  </a:graphic>
+                </wp:inline>
+              </w:drawing>
+            </w:r>
+          </w:p>
+          <w:p>
+            <w:pPr>
+              <w:pStyle w:val="ab"/>
+              <w:spacing w:line="276" w:lineRule="auto"/>
+              <w:ind w:leftChars="0" w:left="360"/>
+              <w:rPr>
+                <w:rFonts w:ascii="微軟正黑體" w:eastAsia="微軟正黑體" w:hAnsi="微軟正黑體" w:cs="微軟正黑體"/>
+              </w:rPr>
+            </w:pPr>
+          </w:p>
+          <w:p>
+            <w:pPr>
+              <w:pStyle w:val="ab"/>
+              <w:spacing w:line="276" w:lineRule="auto"/>
+              <w:ind w:leftChars="0" w:left="360"/>
+              <w:rPr>
+                <w:rFonts w:ascii="微軟正黑體" w:eastAsia="微軟正黑體" w:hAnsi="微軟正黑體" w:cs="微軟正黑體"/>
+              </w:rPr>
+            </w:pPr>
+          </w:p>
+          <w:p>
+            <w:pPr>
+              <w:pStyle w:val="ab"/>
+              <w:spacing w:line="276" w:lineRule="auto"/>
+              <w:ind w:leftChars="0" w:left="360"/>
+              <w:rPr>
+                <w:rFonts w:ascii="微軟正黑體" w:eastAsia="微軟正黑體" w:hAnsi="微軟正黑體" w:cs="微軟正黑體"/>
+              </w:rPr>
+            </w:pPr>
+          </w:p>
+          <w:p>
+            <w:pPr>
+              <w:pStyle w:val="ab"/>
+              <w:spacing w:line="276" w:lineRule="auto"/>
+              <w:ind w:leftChars="0" w:left="360"/>
+              <w:rPr>
+                <w:rFonts w:ascii="微軟正黑體" w:eastAsia="微軟正黑體" w:hAnsi="微軟正黑體" w:cs="微軟正黑體"/>
+              </w:rPr>
+            </w:pPr>
+          </w:p>
+          <w:p>
+            <w:pPr>
+              <w:pStyle w:val="ab"/>
+              <w:spacing w:line="276" w:lineRule="auto"/>
+              <w:ind w:leftChars="0" w:left="360"/>
+              <w:rPr>
+                <w:rFonts w:ascii="微軟正黑體" w:eastAsia="微軟正黑體" w:hAnsi="微軟正黑體" w:cs="微軟正黑體" w:hint="eastAsia"/>
+              </w:rPr>
+            </w:pPr>
+          </w:p>
+          <w:p>
+            <w:pPr>
+              <w:pStyle w:val="ab"/>
+              <w:numPr>
+                <w:ilvl w:val="0"/>
+                <w:numId w:val="1"/>
+              </w:numPr>
+              <w:spacing w:line="276" w:lineRule="auto"/>
+              <w:ind w:leftChars="0"/>
+              <w:rPr>
+                <w:rFonts w:ascii="微軟正黑體" w:eastAsia="微軟正黑體" w:hAnsi="微軟正黑體" w:cs="微軟正黑體"/>
+              </w:rPr>
+            </w:pPr>
+            <w:r>
+              <w:rPr>
+                <w:rFonts w:ascii="微軟正黑體" w:eastAsia="微軟正黑體" w:hAnsi="微軟正黑體" w:cs="微軟正黑體" w:hint="eastAsia"/>
+              </w:rPr>
+              <w:lastRenderedPageBreak/>
+              <w:t>瓦斯警報系統</w:t>
+            </w:r>
+          </w:p>
+          <w:p>
+            <w:pPr>
+              <w:spacing w:line="276" w:lineRule="auto"/>
+              <w:rPr>
+                <w:rFonts w:ascii="微軟正黑體" w:eastAsia="微軟正黑體" w:hAnsi="微軟正黑體" w:cs="微軟正黑體"/>
+              </w:rPr>
+            </w:pPr>
+            <w:r>
+              <w:rPr>
+                <w:noProof/>
+              </w:rPr>
+              <w:drawing>
+                <wp:inline distT="0" distB="0" distL="0" distR="0" wp14:anchorId="55DE7F16" wp14:editId="5C7E4FA5">
+                  <wp:extent cx="5206365" cy="2929890"/>
+                  <wp:effectExtent l="0" t="0" r="0" b="3810"/>
+                  <wp:docPr id="1" name="圖片 1"/>
+                  <wp:cNvGraphicFramePr>
+                    <a:graphicFrameLocks xmlns:a="http://schemas.openxmlformats.org/drawingml/2006/main" noChangeAspect="1"/>
+                  </wp:cNvGraphicFramePr>
+                  <a:graphic xmlns:a="http://schemas.openxmlformats.org/drawingml/2006/main">
+                    <a:graphicData uri="http://schemas.openxmlformats.org/drawingml/2006/picture">
+                      <pic:pic xmlns:pic="http://schemas.openxmlformats.org/drawingml/2006/picture">
+                        <pic:nvPicPr>
+                          <pic:cNvPr id="0" name="Picture 1"/>
+                          <pic:cNvPicPr>
+                            <a:picLocks noChangeAspect="1" noChangeArrowheads="1"/>
+                          </pic:cNvPicPr>
+                        </pic:nvPicPr>
+                        <pic:blipFill>
+                          <a:blip r:embed="rId20" cstate="print">
+                            <a:extLst>
+                              <a:ext uri="{28A0092B-C50C-407E-A947-70E740481C1C}">
+                                <a14:useLocalDpi xmlns:a14="http://schemas.microsoft.com/office/drawing/2010/main" val="0"/>
+                              </a:ext>
+                            </a:extLst>
+                          </a:blip>
+                          <a:srcRect/>
+                          <a:stretch>
+                            <a:fillRect/>
+                          </a:stretch>
+                        </pic:blipFill>
+                        <pic:spPr bwMode="auto">
+                          <a:xfrm>
+                            <a:off x="0" y="0"/>
+                            <a:ext cx="5206365" cy="2929890"/>
+                          </a:xfrm>
+                          <a:prstGeom prst="rect">
+                            <a:avLst/>
+                          </a:prstGeom>
+                          <a:noFill/>
+                          <a:ln>
+                            <a:noFill/>
+                          </a:ln>
+                        </pic:spPr>
+                      </pic:pic>
+                    </a:graphicData>
+                  </a:graphic>
+                </wp:inline>
+              </w:drawing>
+            </w:r>
           </w:p>
           <w:p>
             <w:pPr>
@@ -1569,6 +2762,44 @@
     </w:sectPr>
   </w:body>
 </w:document>
+</file>
+
+<file path=word/endnotes.xml><?xml version="1.0" encoding="utf-8"?>
+<w:endnotes xmlns:wpc="http://schemas.microsoft.com/office/word/2010/wordprocessingCanvas" xmlns:cx="http://schemas.microsoft.com/office/drawing/2014/chartex" xmlns:cx1="http://schemas.microsoft.com/office/drawing/2015/9/8/chartex" xmlns:cx2="http://schemas.microsoft.com/office/drawing/2015/10/21/chartex" xmlns:cx3="http://schemas.microsoft.com/office/drawing/2016/5/9/chartex" xmlns:cx4="http://schemas.microsoft.com/office/drawing/2016/5/10/chartex" xmlns:cx5="http://schemas.microsoft.com/office/drawing/2016/5/11/chartex" xmlns:cx6="http://schemas.microsoft.com/office/drawing/2016/5/12/chartex" xmlns:cx7="http://schemas.microsoft.com/office/drawing/2016/5/13/chartex" xmlns:cx8="http://schemas.microsoft.com/office/drawing/2016/5/14/chartex" xmlns:mc="http://schemas.openxmlformats.org/markup-compatibility/2006" xmlns:aink="http://schemas.microsoft.com/office/drawing/2016/ink" xmlns:am3d="http://schemas.microsoft.com/office/drawing/2017/model3d" xmlns:o="urn:schemas-microsoft-com:office:office" xmlns:r="http://schemas.openxmlformats.org/officeDocument/2006/relationships" xmlns:m="http://schemas.openxmlformats.org/officeDocument/2006/math" xmlns:v="urn:schemas-microsoft-com:vml" xmlns:wp14="http://schemas.microsoft.com/office/word/2010/wordprocessingDrawing" xmlns:wp="http://schemas.openxmlformats.org/drawingml/2006/wordprocessingDrawing" xmlns:w10="urn:schemas-microsoft-com:office:word" xmlns:w="http://schemas.openxmlformats.org/wordprocessingml/2006/main" xmlns:w14="http://schemas.microsoft.com/office/word/2010/wordml" xmlns:w15="http://schemas.microsoft.com/office/word/2012/wordml" xmlns:w16cex="http://schemas.microsoft.com/office/word/2018/wordml/cex" xmlns:w16cid="http://schemas.microsoft.com/office/word/2016/wordml/cid" xmlns:w16="http://schemas.microsoft.com/office/word/2018/wordml" xmlns:w16sdtdh="http://schemas.microsoft.com/office/word/2020/wordml/sdtdatahash" xmlns:w16se="http://schemas.microsoft.com/office/word/2015/wordml/symex" xmlns:wpg="http://schemas.microsoft.com/office/word/2010/wordprocessingGroup" xmlns:wpi="http://schemas.microsoft.com/office/word/2010/wordprocessingInk" xmlns:wne="http://schemas.microsoft.com/office/word/2006/wordml" xmlns:wps="http://schemas.microsoft.com/office/word/2010/wordprocessingShape" mc:Ignorable="w14 w15 w16se w16cid w16 w16cex w16sdtdh wp14">
+  <w:endnote w:type="separator" w:id="-1">
+    <w:p>
+      <w:r>
+        <w:separator/>
+      </w:r>
+    </w:p>
+  </w:endnote>
+  <w:endnote w:type="continuationSeparator" w:id="0">
+    <w:p>
+      <w:r>
+        <w:continuationSeparator/>
+      </w:r>
+    </w:p>
+  </w:endnote>
+</w:endnotes>
+</file>
+
+<file path=word/footnotes.xml><?xml version="1.0" encoding="utf-8"?>
+<w:footnotes xmlns:wpc="http://schemas.microsoft.com/office/word/2010/wordprocessingCanvas" xmlns:cx="http://schemas.microsoft.com/office/drawing/2014/chartex" xmlns:cx1="http://schemas.microsoft.com/office/drawing/2015/9/8/chartex" xmlns:cx2="http://schemas.microsoft.com/office/drawing/2015/10/21/chartex" xmlns:cx3="http://schemas.microsoft.com/office/drawing/2016/5/9/chartex" xmlns:cx4="http://schemas.microsoft.com/office/drawing/2016/5/10/chartex" xmlns:cx5="http://schemas.microsoft.com/office/drawing/2016/5/11/chartex" xmlns:cx6="http://schemas.microsoft.com/office/drawing/2016/5/12/chartex" xmlns:cx7="http://schemas.microsoft.com/office/drawing/2016/5/13/chartex" xmlns:cx8="http://schemas.microsoft.com/office/drawing/2016/5/14/chartex" xmlns:mc="http://schemas.openxmlformats.org/markup-compatibility/2006" xmlns:aink="http://schemas.microsoft.com/office/drawing/2016/ink" xmlns:am3d="http://schemas.microsoft.com/office/drawing/2017/model3d" xmlns:o="urn:schemas-microsoft-com:office:office" xmlns:r="http://schemas.openxmlformats.org/officeDocument/2006/relationships" xmlns:m="http://schemas.openxmlformats.org/officeDocument/2006/math" xmlns:v="urn:schemas-microsoft-com:vml" xmlns:wp14="http://schemas.microsoft.com/office/word/2010/wordprocessingDrawing" xmlns:wp="http://schemas.openxmlformats.org/drawingml/2006/wordprocessingDrawing" xmlns:w10="urn:schemas-microsoft-com:office:word" xmlns:w="http://schemas.openxmlformats.org/wordprocessingml/2006/main" xmlns:w14="http://schemas.microsoft.com/office/word/2010/wordml" xmlns:w15="http://schemas.microsoft.com/office/word/2012/wordml" xmlns:w16cex="http://schemas.microsoft.com/office/word/2018/wordml/cex" xmlns:w16cid="http://schemas.microsoft.com/office/word/2016/wordml/cid" xmlns:w16="http://schemas.microsoft.com/office/word/2018/wordml" xmlns:w16sdtdh="http://schemas.microsoft.com/office/word/2020/wordml/sdtdatahash" xmlns:w16se="http://schemas.microsoft.com/office/word/2015/wordml/symex" xmlns:wpg="http://schemas.microsoft.com/office/word/2010/wordprocessingGroup" xmlns:wpi="http://schemas.microsoft.com/office/word/2010/wordprocessingInk" xmlns:wne="http://schemas.microsoft.com/office/word/2006/wordml" xmlns:wps="http://schemas.microsoft.com/office/word/2010/wordprocessingShape" mc:Ignorable="w14 w15 w16se w16cid w16 w16cex w16sdtdh wp14">
+  <w:footnote w:type="separator" w:id="-1">
+    <w:p>
+      <w:r>
+        <w:separator/>
+      </w:r>
+    </w:p>
+  </w:footnote>
+  <w:footnote w:type="continuationSeparator" w:id="0">
+    <w:p>
+      <w:r>
+        <w:continuationSeparator/>
+      </w:r>
+    </w:p>
+  </w:footnote>
+</w:footnotes>
 </file>
 
 <file path=word/numbering.xml><?xml version="1.0" encoding="utf-8"?>
@@ -3104,16 +4335,6 @@
 </file>
 
 <file path=customXml/item1.xml><?xml version="1.0" encoding="utf-8"?>
-<go:gDocsCustomXmlDataStorage xmlns:go="http://customooxmlschemas.google.com/" xmlns:r="http://schemas.openxmlformats.org/officeDocument/2006/relationships" uri="GoogleDocsCustomDataVersion2">
-  <go:docsCustomData xmlns:go="http://customooxmlschemas.google.com/" roundtripDataSignature="AMtx7mjOu4ZVIFrgBVW33xWZO2BmEpNuZA==">CgMxLjAyCGguZ2pkZ3hzOAByITFqRGxXSlNSM21fYnZDT296c2dfb0U0Nm5LUXdKX1Zpcw==</go:docsCustomData>
-</go:gDocsCustomXmlDataStorage>
-</file>
-
-<file path=customXml/item2.xml><?xml version="1.0" encoding="utf-8"?>
-<b:Sources xmlns:b="http://schemas.openxmlformats.org/officeDocument/2006/bibliography" xmlns="http://schemas.openxmlformats.org/officeDocument/2006/bibliography" SelectedStyle="\APASixthEditionOfficeOnline.xsl" StyleName="APA" Version="6"/>
-</file>
-
-<file path=customXml/item3.xml><?xml version="1.0" encoding="utf-8"?>
 <s:customData xmlns="http://www.wps.cn/officeDocument/2013/wpsCustomData" xmlns:s="http://www.wps.cn/officeDocument/2013/wpsCustomData">
   <customSectProps>
     <customSectPr/>
@@ -3121,7 +4342,25 @@
 </s:customData>
 </file>
 
+<file path=customXml/item2.xml><?xml version="1.0" encoding="utf-8"?>
+<go:gDocsCustomXmlDataStorage xmlns:go="http://customooxmlschemas.google.com/" xmlns:r="http://schemas.openxmlformats.org/officeDocument/2006/relationships" uri="GoogleDocsCustomDataVersion2">
+  <go:docsCustomData xmlns:go="http://customooxmlschemas.google.com/" roundtripDataSignature="AMtx7mjOu4ZVIFrgBVW33xWZO2BmEpNuZA==">CgMxLjAyCGguZ2pkZ3hzOAByITFqRGxXSlNSM21fYnZDT296c2dfb0U0Nm5LUXdKX1Zpcw==</go:docsCustomData>
+</go:gDocsCustomXmlDataStorage>
+</file>
+
+<file path=customXml/item3.xml><?xml version="1.0" encoding="utf-8"?>
+<b:Sources xmlns:b="http://schemas.openxmlformats.org/officeDocument/2006/bibliography" xmlns="http://schemas.openxmlformats.org/officeDocument/2006/bibliography" SelectedStyle="\APASixthEditionOfficeOnline.xsl" StyleName="APA" Version="6"/>
+</file>
+
 <file path=customXml/itemProps1.xml><?xml version="1.0" encoding="utf-8"?>
+<ds:datastoreItem xmlns:ds="http://schemas.openxmlformats.org/officeDocument/2006/customXml" ds:itemID="{B1977F7D-205B-4081-913C-38D41E755F92}">
+  <ds:schemaRefs>
+    <ds:schemaRef ds:uri="http://www.wps.cn/officeDocument/2013/wpsCustomData"/>
+  </ds:schemaRefs>
+</ds:datastoreItem>
+</file>
+
+<file path=customXml/itemProps2.xml><?xml version="1.0" encoding="utf-8"?>
 <ds:datastoreItem xmlns:ds="http://schemas.openxmlformats.org/officeDocument/2006/customXml" ds:itemID="{11111111-1234-1234-1234-123412341234}">
   <ds:schemaRefs>
     <ds:schemaRef ds:uri="http://customooxmlschemas.google.com/"/>
@@ -3130,18 +4369,10 @@
 </ds:datastoreItem>
 </file>
 
-<file path=customXml/itemProps2.xml><?xml version="1.0" encoding="utf-8"?>
+<file path=customXml/itemProps3.xml><?xml version="1.0" encoding="utf-8"?>
 <ds:datastoreItem xmlns:ds="http://schemas.openxmlformats.org/officeDocument/2006/customXml" ds:itemID="{FD525336-28D5-4F44-89FD-D137FA919D11}">
   <ds:schemaRefs>
     <ds:schemaRef ds:uri="http://schemas.openxmlformats.org/officeDocument/2006/bibliography"/>
   </ds:schemaRefs>
 </ds:datastoreItem>
-</file>
-
-<file path=customXml/itemProps3.xml><?xml version="1.0" encoding="utf-8"?>
-<ds:datastoreItem xmlns:ds="http://schemas.openxmlformats.org/officeDocument/2006/customXml" ds:itemID="{B1977F7D-205B-4081-913C-38D41E755F92}">
-  <ds:schemaRefs>
-    <ds:schemaRef ds:uri="http://www.wps.cn/officeDocument/2013/wpsCustomData"/>
-  </ds:schemaRefs>
-</ds:datastoreItem>
 </file>
</xml_diff>